<commit_message>
Doc part 2 & 3 completed.
</commit_message>
<xml_diff>
--- a/Computer Networks Project 2.docx
+++ b/Computer Networks Project 2.docx
@@ -854,17 +854,377 @@
     </w:p>
     <w:p>
       <w:pPr>
-        <w:rPr>
-          <w:lang w:bidi="fa-IR"/>
-        </w:rPr>
-      </w:pPr>
+        <w:bidi/>
+        <w:rPr>
+          <w:rtl/>
+          <w:lang w:bidi="fa-IR"/>
+        </w:rPr>
+      </w:pPr>
+      <w:r>
+        <w:rPr>
+          <w:rFonts w:hint="cs"/>
+          <w:rtl/>
+          <w:lang w:bidi="fa-IR"/>
+        </w:rPr>
+        <w:t>مقادیری که نمیتونیم دلخواه مقدار دهی کنیم یکی مقادیر مربوط به مبدا هست</w:t>
+      </w:r>
+      <w:r>
+        <w:rPr>
+          <w:lang w:bidi="fa-IR"/>
+        </w:rPr>
+        <w:t>,</w:t>
+      </w:r>
+      <w:r>
+        <w:rPr>
+          <w:rFonts w:hint="cs"/>
+          <w:rtl/>
+          <w:lang w:bidi="fa-IR"/>
+        </w:rPr>
+        <w:t xml:space="preserve"> مقادیری که به </w:t>
+      </w:r>
+      <w:r>
+        <w:rPr>
+          <w:lang w:bidi="fa-IR"/>
+        </w:rPr>
+        <w:t xml:space="preserve">tcp_syn </w:t>
+      </w:r>
+      <w:r>
+        <w:rPr>
+          <w:rFonts w:hint="cs"/>
+          <w:rtl/>
+          <w:lang w:bidi="fa-IR"/>
+        </w:rPr>
+        <w:t xml:space="preserve"> بودن بسته مربوط است</w:t>
+      </w:r>
+      <w:r>
+        <w:rPr>
+          <w:lang w:bidi="fa-IR"/>
+        </w:rPr>
+        <w:t xml:space="preserve"> </w:t>
+      </w:r>
+      <w:r>
+        <w:rPr>
+          <w:rFonts w:hint="cs"/>
+          <w:rtl/>
+          <w:lang w:bidi="fa-IR"/>
+        </w:rPr>
+        <w:t xml:space="preserve"> و مقادیری مثل چک سام که وابسته به بقیه فیلد ها مفدار میگیرند.</w:t>
+      </w:r>
+      <w:r>
+        <w:rPr>
+          <w:rFonts w:hint="cs"/>
+          <w:rtl/>
+          <w:lang w:bidi="fa-IR"/>
+        </w:rPr>
+        <w:t xml:space="preserve"> لذا مقادیر قابل تغییر توی شکل عبارتند از:</w:t>
+      </w:r>
+    </w:p>
+    <w:p>
+      <w:pPr>
+        <w:bidi/>
+        <w:jc w:val="right"/>
+        <w:rPr>
+          <w:rtl/>
+          <w:lang w:bidi="fa-IR"/>
+        </w:rPr>
+      </w:pPr>
+      <w:r>
+        <w:rPr>
+          <w:lang w:bidi="fa-IR"/>
+        </w:rPr>
+        <w:t>Dest_mac, proto3, ver, diff , t_len, id, ttl , dest_ip , dest_port, seq_nu</w:t>
+      </w:r>
+      <w:r>
+        <w:rPr>
+          <w:lang w:bidi="fa-IR"/>
+        </w:rPr>
+        <w:t>m,</w:t>
+      </w:r>
+      <w:r>
+        <w:rPr>
+          <w:lang w:bidi="fa-IR"/>
+        </w:rPr>
+        <w:t xml:space="preserve"> w_size, up, </w:t>
+      </w:r>
+    </w:p>
+    <w:p>
+      <w:pPr>
+        <w:pStyle w:val="Heading2"/>
+        <w:rPr>
+          <w:rtl/>
+          <w:lang w:bidi="fa-IR"/>
+        </w:rPr>
+      </w:pPr>
+      <w:r>
+        <w:rPr>
+          <w:lang w:bidi="fa-IR"/>
+        </w:rPr>
+        <w:lastRenderedPageBreak/>
+        <w:t>2-2:</w:t>
+      </w:r>
+    </w:p>
+    <w:p>
+      <w:pPr>
+        <w:rPr>
+          <w:lang w:bidi="fa-IR"/>
+        </w:rPr>
+      </w:pPr>
+      <w:r>
+        <w:rPr>
+          <w:lang w:bidi="fa-IR"/>
+        </w:rPr>
+        <w:drawing>
+          <wp:inline distT="0" distB="0" distL="0" distR="0" wp14:anchorId="0412BD92" wp14:editId="4C590BF8">
+            <wp:extent cx="5943600" cy="2813050"/>
+            <wp:effectExtent l="0" t="0" r="0" b="6350"/>
+            <wp:docPr id="10" name="Picture 10"/>
+            <wp:cNvGraphicFramePr>
+              <a:graphicFrameLocks xmlns:a="http://schemas.openxmlformats.org/drawingml/2006/main" noChangeAspect="1"/>
+            </wp:cNvGraphicFramePr>
+            <a:graphic xmlns:a="http://schemas.openxmlformats.org/drawingml/2006/main">
+              <a:graphicData uri="http://schemas.openxmlformats.org/drawingml/2006/picture">
+                <pic:pic xmlns:pic="http://schemas.openxmlformats.org/drawingml/2006/picture">
+                  <pic:nvPicPr>
+                    <pic:cNvPr id="1" name=""/>
+                    <pic:cNvPicPr/>
+                  </pic:nvPicPr>
+                  <pic:blipFill>
+                    <a:blip r:embed="rId8"/>
+                    <a:stretch>
+                      <a:fillRect/>
+                    </a:stretch>
+                  </pic:blipFill>
+                  <pic:spPr>
+                    <a:xfrm>
+                      <a:off x="0" y="0"/>
+                      <a:ext cx="5943600" cy="2813050"/>
+                    </a:xfrm>
+                    <a:prstGeom prst="rect">
+                      <a:avLst/>
+                    </a:prstGeom>
+                  </pic:spPr>
+                </pic:pic>
+              </a:graphicData>
+            </a:graphic>
+          </wp:inline>
+        </w:drawing>
+      </w:r>
+      <w:r>
+        <w:rPr>
+          <w:rStyle w:val="Heading1Char"/>
+        </w:rPr>
+        <w:t>2-3:</w:t>
+      </w:r>
+      <w:r>
+        <w:rPr>
+          <w:lang w:bidi="fa-IR"/>
+        </w:rPr>
+        <w:t xml:space="preserve"> </w:t>
+      </w:r>
+    </w:p>
+    <w:p>
+      <w:pPr>
+        <w:bidi/>
+        <w:rPr>
+          <w:rFonts w:hint="cs"/>
+          <w:rtl/>
+          <w:lang w:bidi="fa-IR"/>
+        </w:rPr>
+      </w:pPr>
+      <w:r>
+        <w:rPr>
+          <w:rFonts w:hint="cs"/>
+          <w:rtl/>
+          <w:lang w:bidi="fa-IR"/>
+        </w:rPr>
+        <w:t xml:space="preserve">این بسته ها قسمتی از فرایند </w:t>
+      </w:r>
+      <w:r>
+        <w:rPr>
+          <w:lang w:bidi="fa-IR"/>
+        </w:rPr>
+        <w:t>triple handshaking</w:t>
+      </w:r>
+      <w:r>
+        <w:rPr>
+          <w:rFonts w:hint="cs"/>
+          <w:rtl/>
+          <w:lang w:bidi="fa-IR"/>
+        </w:rPr>
+        <w:t xml:space="preserve"> را نشان میدهند. بسته ی اول همون بسته ایه که ما ارسال کرده ایم. بسته دوم بسته</w:t>
+      </w:r>
+      <w:r>
+        <w:rPr>
+          <w:lang w:bidi="fa-IR"/>
+        </w:rPr>
+        <w:t xml:space="preserve">  syn-ack </w:t>
+      </w:r>
+      <w:r>
+        <w:rPr>
+          <w:rFonts w:hint="cs"/>
+          <w:rtl/>
+          <w:lang w:bidi="fa-IR"/>
+        </w:rPr>
+        <w:t xml:space="preserve"> است که از سمت سرور ارسال شده است. بسته ی سوم قاعدتا باید بسته</w:t>
+      </w:r>
+      <w:r>
+        <w:rPr>
+          <w:lang w:bidi="fa-IR"/>
+        </w:rPr>
+        <w:t xml:space="preserve"> ack </w:t>
+      </w:r>
+      <w:r>
+        <w:rPr>
+          <w:rFonts w:hint="cs"/>
+          <w:rtl/>
+          <w:lang w:bidi="fa-IR"/>
+        </w:rPr>
+        <w:t xml:space="preserve">باشد که ما برای سرور ارسال کرده ایم ولی فلگ </w:t>
+      </w:r>
+      <w:r>
+        <w:rPr>
+          <w:lang w:bidi="fa-IR"/>
+        </w:rPr>
+        <w:t xml:space="preserve">rst </w:t>
+      </w:r>
+      <w:r>
+        <w:rPr>
+          <w:rFonts w:hint="cs"/>
+          <w:rtl/>
+          <w:lang w:bidi="fa-IR"/>
+        </w:rPr>
+        <w:t xml:space="preserve"> دارد.</w:t>
+      </w:r>
+      <w:r>
+        <w:rPr>
+          <w:lang w:bidi="fa-IR"/>
+        </w:rPr>
+        <w:t xml:space="preserve"> </w:t>
+      </w:r>
+      <w:r>
+        <w:rPr>
+          <w:rFonts w:hint="cs"/>
+          <w:rtl/>
+          <w:lang w:bidi="fa-IR"/>
+        </w:rPr>
+        <w:t>در کیس ما احتمالا دلیلش این بوده که کانکشن به علتی ( مثلا قطع شدن لحظه ای اینترنت) داون شده و یا سرور به دلیل ریکوست را جواب نداده.</w:t>
+      </w:r>
+    </w:p>
+    <w:p>
+      <w:pPr>
+        <w:pStyle w:val="Heading2"/>
+        <w:rPr>
+          <w:lang w:bidi="fa-IR"/>
+        </w:rPr>
+      </w:pPr>
+      <w:r>
+        <w:rPr>
+          <w:lang w:bidi="fa-IR"/>
+        </w:rPr>
+        <w:lastRenderedPageBreak/>
+        <w:drawing>
+          <wp:inline distT="0" distB="0" distL="0" distR="0" wp14:anchorId="7EB51C61" wp14:editId="1BFFE9A3">
+            <wp:extent cx="5943600" cy="4255770"/>
+            <wp:effectExtent l="0" t="0" r="0" b="0"/>
+            <wp:docPr id="9" name="Picture 9"/>
+            <wp:cNvGraphicFramePr>
+              <a:graphicFrameLocks xmlns:a="http://schemas.openxmlformats.org/drawingml/2006/main" noChangeAspect="1"/>
+            </wp:cNvGraphicFramePr>
+            <a:graphic xmlns:a="http://schemas.openxmlformats.org/drawingml/2006/main">
+              <a:graphicData uri="http://schemas.openxmlformats.org/drawingml/2006/picture">
+                <pic:pic xmlns:pic="http://schemas.openxmlformats.org/drawingml/2006/picture">
+                  <pic:nvPicPr>
+                    <pic:cNvPr id="1" name=""/>
+                    <pic:cNvPicPr/>
+                  </pic:nvPicPr>
+                  <pic:blipFill>
+                    <a:blip r:embed="rId9"/>
+                    <a:stretch>
+                      <a:fillRect/>
+                    </a:stretch>
+                  </pic:blipFill>
+                  <pic:spPr>
+                    <a:xfrm>
+                      <a:off x="0" y="0"/>
+                      <a:ext cx="5943600" cy="4255770"/>
+                    </a:xfrm>
+                    <a:prstGeom prst="rect">
+                      <a:avLst/>
+                    </a:prstGeom>
+                  </pic:spPr>
+                </pic:pic>
+              </a:graphicData>
+            </a:graphic>
+          </wp:inline>
+        </w:drawing>
+      </w:r>
+    </w:p>
+    <w:p>
+      <w:pPr>
+        <w:pStyle w:val="Heading2"/>
+        <w:rPr>
+          <w:lang w:bidi="fa-IR"/>
+        </w:rPr>
+      </w:pPr>
+    </w:p>
+    <w:p>
+      <w:pPr>
+        <w:pStyle w:val="Heading2"/>
+        <w:rPr>
+          <w:lang w:bidi="fa-IR"/>
+        </w:rPr>
+      </w:pPr>
+      <w:r>
+        <w:rPr>
+          <w:lang w:bidi="fa-IR"/>
+        </w:rPr>
+        <w:t>2-4:</w:t>
+      </w:r>
+    </w:p>
+    <w:p>
+      <w:pPr>
+        <w:rPr>
+          <w:lang w:bidi="fa-IR"/>
+        </w:rPr>
+      </w:pPr>
+    </w:p>
+    <w:p>
+      <w:pPr>
+        <w:bidi/>
+        <w:rPr>
+          <w:rFonts w:hint="cs"/>
+          <w:rtl/>
+          <w:lang w:bidi="fa-IR"/>
+        </w:rPr>
+      </w:pPr>
+      <w:r>
+        <w:rPr>
+          <w:rFonts w:hint="cs"/>
+          <w:rtl/>
+          <w:lang w:bidi="fa-IR"/>
+        </w:rPr>
+        <w:t xml:space="preserve">فایل </w:t>
+      </w:r>
+      <w:r>
+        <w:rPr>
+          <w:lang w:bidi="fa-IR"/>
+        </w:rPr>
+        <w:t>ifinfo.sh</w:t>
+      </w:r>
+      <w:r>
+        <w:rPr>
+          <w:rFonts w:hint="cs"/>
+          <w:rtl/>
+          <w:lang w:bidi="fa-IR"/>
+        </w:rPr>
+        <w:t xml:space="preserve"> ضمیمه شده است.</w:t>
+      </w:r>
     </w:p>
     <w:p>
       <w:pPr>
         <w:pStyle w:val="Heading1"/>
       </w:pPr>
       <w:r>
-        <w:lastRenderedPageBreak/>
         <w:t>Part 3:</w:t>
       </w:r>
     </w:p>
@@ -920,6 +1280,38 @@
     </w:p>
     <w:p>
       <w:pPr>
+        <w:bidi/>
+        <w:rPr>
+          <w:rFonts w:hint="cs"/>
+          <w:rtl/>
+          <w:lang w:bidi="fa-IR"/>
+        </w:rPr>
+      </w:pPr>
+      <w:r>
+        <w:rPr>
+          <w:rFonts w:hint="cs"/>
+          <w:rtl/>
+          <w:lang w:bidi="fa-IR"/>
+        </w:rPr>
+        <w:t xml:space="preserve">اگر منظور هدر </w:t>
+      </w:r>
+      <w:r>
+        <w:rPr>
+          <w:lang w:bidi="fa-IR"/>
+        </w:rPr>
+        <w:t xml:space="preserve">tcp </w:t>
+      </w:r>
+      <w:r>
+        <w:rPr>
+          <w:rFonts w:hint="cs"/>
+          <w:rtl/>
+          <w:lang w:bidi="fa-IR"/>
+        </w:rPr>
+        <w:t xml:space="preserve"> باشه 20 بایته.</w:t>
+      </w:r>
+    </w:p>
+    <w:p>
+      <w:pPr>
         <w:pStyle w:val="Heading2"/>
       </w:pPr>
       <w:r>
@@ -933,6 +1325,7 @@
       <w:pPr>
         <w:bidi/>
         <w:rPr>
+          <w:rtl/>
           <w:lang w:bidi="fa-IR"/>
         </w:rPr>
       </w:pPr>
@@ -970,7 +1363,66 @@
           <w:rtl/>
           <w:lang w:bidi="fa-IR"/>
         </w:rPr>
-        <w:t xml:space="preserve"> بسته ی موردنظر </w:t>
+        <w:t xml:space="preserve"> بسته ی موردنظر</w:t>
+      </w:r>
+      <w:r>
+        <w:rPr>
+          <w:rFonts w:hint="cs"/>
+          <w:rtl/>
+          <w:lang w:bidi="fa-IR"/>
+        </w:rPr>
+        <w:t>.</w:t>
+      </w:r>
+    </w:p>
+    <w:p>
+      <w:pPr>
+        <w:bidi/>
+        <w:rPr>
+          <w:rFonts w:hint="cs"/>
+          <w:lang w:bidi="fa-IR"/>
+        </w:rPr>
+      </w:pPr>
+      <w:r>
+        <w:rPr>
+          <w:rFonts w:cs="Arial"/>
+          <w:rtl/>
+          <w:lang w:bidi="fa-IR"/>
+        </w:rPr>
+        <w:drawing>
+          <wp:inline distT="0" distB="0" distL="0" distR="0" wp14:anchorId="25653A20" wp14:editId="3773AA6D">
+            <wp:extent cx="5287113" cy="190527"/>
+            <wp:effectExtent l="0" t="0" r="0" b="0"/>
+            <wp:docPr id="3" name="Picture 3"/>
+            <wp:cNvGraphicFramePr>
+              <a:graphicFrameLocks xmlns:a="http://schemas.openxmlformats.org/drawingml/2006/main" noChangeAspect="1"/>
+            </wp:cNvGraphicFramePr>
+            <a:graphic xmlns:a="http://schemas.openxmlformats.org/drawingml/2006/main">
+              <a:graphicData uri="http://schemas.openxmlformats.org/drawingml/2006/picture">
+                <pic:pic xmlns:pic="http://schemas.openxmlformats.org/drawingml/2006/picture">
+                  <pic:nvPicPr>
+                    <pic:cNvPr id="1" name=""/>
+                    <pic:cNvPicPr/>
+                  </pic:nvPicPr>
+                  <pic:blipFill>
+                    <a:blip r:embed="rId10"/>
+                    <a:stretch>
+                      <a:fillRect/>
+                    </a:stretch>
+                  </pic:blipFill>
+                  <pic:spPr>
+                    <a:xfrm>
+                      <a:off x="0" y="0"/>
+                      <a:ext cx="5287113" cy="190527"/>
+                    </a:xfrm>
+                    <a:prstGeom prst="rect">
+                      <a:avLst/>
+                    </a:prstGeom>
+                  </pic:spPr>
+                </pic:pic>
+              </a:graphicData>
+            </a:graphic>
+          </wp:inline>
+        </w:drawing>
       </w:r>
     </w:p>
     <w:p>
@@ -981,6 +1433,101 @@
         <w:t>3-4:</w:t>
       </w:r>
     </w:p>
+    <w:p>
+      <w:r>
+        <w:t>Tcp_syn_sender sends a packet:</w:t>
+      </w:r>
+    </w:p>
+    <w:p>
+      <w:r>
+        <w:lastRenderedPageBreak/>
+        <w:drawing>
+          <wp:inline distT="0" distB="0" distL="0" distR="0" wp14:anchorId="13439313" wp14:editId="226E030A">
+            <wp:extent cx="2286319" cy="342948"/>
+            <wp:effectExtent l="0" t="0" r="0" b="0"/>
+            <wp:docPr id="8" name="Picture 8"/>
+            <wp:cNvGraphicFramePr>
+              <a:graphicFrameLocks xmlns:a="http://schemas.openxmlformats.org/drawingml/2006/main" noChangeAspect="1"/>
+            </wp:cNvGraphicFramePr>
+            <a:graphic xmlns:a="http://schemas.openxmlformats.org/drawingml/2006/main">
+              <a:graphicData uri="http://schemas.openxmlformats.org/drawingml/2006/picture">
+                <pic:pic xmlns:pic="http://schemas.openxmlformats.org/drawingml/2006/picture">
+                  <pic:nvPicPr>
+                    <pic:cNvPr id="1" name=""/>
+                    <pic:cNvPicPr/>
+                  </pic:nvPicPr>
+                  <pic:blipFill>
+                    <a:blip r:embed="rId11"/>
+                    <a:stretch>
+                      <a:fillRect/>
+                    </a:stretch>
+                  </pic:blipFill>
+                  <pic:spPr>
+                    <a:xfrm>
+                      <a:off x="0" y="0"/>
+                      <a:ext cx="2286319" cy="342948"/>
+                    </a:xfrm>
+                    <a:prstGeom prst="rect">
+                      <a:avLst/>
+                    </a:prstGeom>
+                  </pic:spPr>
+                </pic:pic>
+              </a:graphicData>
+            </a:graphic>
+          </wp:inline>
+        </w:drawing>
+      </w:r>
+    </w:p>
+    <w:p>
+      <w:r>
+        <w:t>Mini-wireshark sniffes it:</w:t>
+      </w:r>
+    </w:p>
+    <w:p>
+      <w:pPr>
+        <w:rPr>
+          <w:rtl/>
+        </w:rPr>
+      </w:pPr>
+      <w:r>
+        <w:drawing>
+          <wp:inline distT="0" distB="0" distL="0" distR="0" wp14:anchorId="052C469A" wp14:editId="05131E9A">
+            <wp:extent cx="5943600" cy="260350"/>
+            <wp:effectExtent l="0" t="0" r="0" b="6350"/>
+            <wp:docPr id="6" name="Picture 6"/>
+            <wp:cNvGraphicFramePr>
+              <a:graphicFrameLocks xmlns:a="http://schemas.openxmlformats.org/drawingml/2006/main" noChangeAspect="1"/>
+            </wp:cNvGraphicFramePr>
+            <a:graphic xmlns:a="http://schemas.openxmlformats.org/drawingml/2006/main">
+              <a:graphicData uri="http://schemas.openxmlformats.org/drawingml/2006/picture">
+                <pic:pic xmlns:pic="http://schemas.openxmlformats.org/drawingml/2006/picture">
+                  <pic:nvPicPr>
+                    <pic:cNvPr id="1" name=""/>
+                    <pic:cNvPicPr/>
+                  </pic:nvPicPr>
+                  <pic:blipFill>
+                    <a:blip r:embed="rId12"/>
+                    <a:stretch>
+                      <a:fillRect/>
+                    </a:stretch>
+                  </pic:blipFill>
+                  <pic:spPr>
+                    <a:xfrm>
+                      <a:off x="0" y="0"/>
+                      <a:ext cx="5943600" cy="260350"/>
+                    </a:xfrm>
+                    <a:prstGeom prst="rect">
+                      <a:avLst/>
+                    </a:prstGeom>
+                  </pic:spPr>
+                </pic:pic>
+              </a:graphicData>
+            </a:graphic>
+          </wp:inline>
+        </w:drawing>
+      </w:r>
+    </w:p>
+    <w:p/>
     <w:p>
       <w:pPr>
         <w:pStyle w:val="Heading1"/>

</xml_diff>